<commit_message>
Wyrzuciłem co niepotrzebne. Poprawiłem tak żeby robiło co miało. Dopisałem do końca sprawko.
</commit_message>
<xml_diff>
--- a/Bioinformatyka - sprawozdanie.docx
+++ b/Bioinformatyka - sprawozdanie.docx
@@ -225,7 +225,19 @@
         <w:rPr>
           <w:lang w:val="pl-PL"/>
         </w:rPr>
-        <w:t xml:space="preserve">Następnie program oblicza tablicę odległości edycyjnych, oraz tablice A, B, C oraz S, potrzebne do wyznaczenia podobieństwa wyrazów. </w:t>
+        <w:t>Następnie program oblicza tablicę odległości edycyjnych</w:t>
+      </w:r>
+      <w:r>
+        <w:rPr>
+          <w:lang w:val="pl-PL"/>
+        </w:rPr>
+        <w:t xml:space="preserve"> (D)</w:t>
+      </w:r>
+      <w:r>
+        <w:rPr>
+          <w:lang w:val="pl-PL"/>
+        </w:rPr>
+        <w:t xml:space="preserve">, oraz tablice A, B, C oraz S, potrzebne do wyznaczenia podobieństwa wyrazów. </w:t>
       </w:r>
     </w:p>
     <w:p>
@@ -251,8 +263,66 @@
         <w:rPr>
           <w:lang w:val="pl-PL"/>
         </w:rPr>
-        <w:t>Następnie program wypisuje na konsolę wartość odległości edycyjnej sekwencji, ich dopasowanie, wartość podobieństwa wyrazów i ich optymalne dopasowanie.</w:t>
-      </w:r>
+        <w:t>Następnie program wypisuje na konsolę</w:t>
+      </w:r>
+      <w:r>
+        <w:rPr>
+          <w:lang w:val="pl-PL"/>
+        </w:rPr>
+        <w:t xml:space="preserve"> sekwencje wejściowe,</w:t>
+      </w:r>
+      <w:r>
+        <w:rPr>
+          <w:lang w:val="pl-PL"/>
+        </w:rPr>
+        <w:t xml:space="preserve"> wartość podobieństwa wyrazów i ich optymalne dopasowanie</w:t>
+      </w:r>
+      <w:r>
+        <w:rPr>
+          <w:lang w:val="pl-PL"/>
+        </w:rPr>
+        <w:t xml:space="preserve"> w algorytmie z funkcją kary</w:t>
+      </w:r>
+      <w:r>
+        <w:rPr>
+          <w:lang w:val="pl-PL"/>
+        </w:rPr>
+        <w:t>.</w:t>
+      </w:r>
+    </w:p>
+    <w:p>
+      <w:pPr>
+        <w:rPr>
+          <w:lang w:val="pl-PL"/>
+        </w:rPr>
+      </w:pPr>
+      <w:r>
+        <w:rPr>
+          <w:lang w:val="pl-PL"/>
+        </w:rPr>
+        <w:t xml:space="preserve">Wywołana jest metoda wyznaczająca dopasowanie na podstawie algorytmu </w:t>
+      </w:r>
+      <w:proofErr w:type="spellStart"/>
+      <w:r>
+        <w:rPr>
+          <w:lang w:val="pl-PL"/>
+        </w:rPr>
+        <w:t>Hirshberga</w:t>
+      </w:r>
+      <w:proofErr w:type="spellEnd"/>
+      <w:r>
+        <w:rPr>
+          <w:lang w:val="pl-PL"/>
+        </w:rPr>
+        <w:t>.</w:t>
+      </w:r>
+    </w:p>
+    <w:p>
+      <w:pPr>
+        <w:rPr>
+          <w:lang w:val="pl-PL"/>
+        </w:rPr>
+      </w:pPr>
     </w:p>
     <w:p>
       <w:pPr>
@@ -482,6 +552,7 @@
         </w:rPr>
       </w:pPr>
       <w:r>
+        <w:lastRenderedPageBreak/>
         <w:drawing>
           <wp:inline distT="0" distB="0" distL="0" distR="0" wp14:anchorId="64603924" wp14:editId="5A7D0AB2">
             <wp:extent cx="3276600" cy="1283560"/>
@@ -528,10 +599,17 @@
     </w:p>
     <w:p>
       <w:pPr>
-        <w:rPr>
-          <w:lang w:val="pl-PL"/>
-        </w:rPr>
-      </w:pPr>
+        <w:pStyle w:val="Nagwek2"/>
+        <w:rPr>
+          <w:lang w:val="pl-PL"/>
+        </w:rPr>
+      </w:pPr>
+      <w:r>
+        <w:rPr>
+          <w:lang w:val="pl-PL"/>
+        </w:rPr>
+        <w:t>Optymalne dopasowanie z funkcją kary</w:t>
+      </w:r>
     </w:p>
     <w:p>
       <w:pPr>
@@ -707,8 +785,1111 @@
         </w:rPr>
         <w:t>S(0,0)I.</w:t>
       </w:r>
+      <w:r>
+        <w:rPr>
+          <w:lang w:val="pl-PL"/>
+        </w:rPr>
+        <w:t xml:space="preserve"> Wykorzystano tutaj identyczny algorytm co w przypadku odległości edycyjnych, z tą różnicą że tutaj szukano maksimum zamiast minimum.</w:t>
+      </w:r>
+    </w:p>
+    <w:p>
+      <w:pPr>
+        <w:pStyle w:val="Nagwek2"/>
+        <w:rPr>
+          <w:lang w:val="pl-PL"/>
+        </w:rPr>
+      </w:pPr>
+      <w:r>
+        <w:rPr>
+          <w:lang w:val="pl-PL"/>
+        </w:rPr>
+        <w:t xml:space="preserve">Algorytm </w:t>
+      </w:r>
+      <w:proofErr w:type="spellStart"/>
+      <w:r>
+        <w:rPr>
+          <w:lang w:val="pl-PL"/>
+        </w:rPr>
+        <w:t>Hirshberga</w:t>
+      </w:r>
+      <w:proofErr w:type="spellEnd"/>
+    </w:p>
+    <w:p>
+      <w:pPr>
+        <w:rPr>
+          <w:lang w:val="pl-PL"/>
+        </w:rPr>
+      </w:pPr>
+      <w:r>
+        <w:rPr>
+          <w:lang w:val="pl-PL"/>
+        </w:rPr>
+        <w:t xml:space="preserve">Algorytm </w:t>
+      </w:r>
+      <w:proofErr w:type="spellStart"/>
+      <w:r>
+        <w:rPr>
+          <w:lang w:val="pl-PL"/>
+        </w:rPr>
+        <w:t>Hirshberga</w:t>
+      </w:r>
+      <w:proofErr w:type="spellEnd"/>
+      <w:r>
+        <w:rPr>
+          <w:lang w:val="pl-PL"/>
+        </w:rPr>
+        <w:t xml:space="preserve"> jest opisywany jako </w:t>
+      </w:r>
+      <w:r>
+        <w:rPr>
+          <w:lang w:val="pl-PL"/>
+        </w:rPr>
+        <w:t xml:space="preserve">wersję „dziel i rządź” algorytmu </w:t>
+      </w:r>
+      <w:proofErr w:type="spellStart"/>
+      <w:r>
+        <w:rPr>
+          <w:lang w:val="pl-PL"/>
+        </w:rPr>
+        <w:t>Needlemana-Wunscha</w:t>
+      </w:r>
+      <w:proofErr w:type="spellEnd"/>
+      <w:r>
+        <w:rPr>
+          <w:lang w:val="pl-PL"/>
+        </w:rPr>
+        <w:t xml:space="preserve"> (wykorzystanego i opisanego w poprzednim przypadku)</w:t>
+      </w:r>
+      <w:r>
+        <w:rPr>
+          <w:lang w:val="pl-PL"/>
+        </w:rPr>
+        <w:t>. Jest to algorytm rekurencyjny, wywoływany tak długo, aż sekwencje wejściowe osiągną długość 1.</w:t>
+      </w:r>
+    </w:p>
+    <w:p>
+      <w:pPr>
+        <w:rPr>
+          <w:lang w:val="pl-PL"/>
+        </w:rPr>
+      </w:pPr>
+      <w:r>
+        <w:rPr>
+          <w:lang w:val="pl-PL"/>
+        </w:rPr>
+        <w:t xml:space="preserve">Definiując funkcję </w:t>
+      </w:r>
+      <w:proofErr w:type="spellStart"/>
+      <w:r>
+        <w:rPr>
+          <w:i/>
+          <w:lang w:val="pl-PL"/>
+        </w:rPr>
+        <w:t>NWScore</w:t>
+      </w:r>
+      <w:proofErr w:type="spellEnd"/>
+      <w:r>
+        <w:rPr>
+          <w:i/>
+          <w:lang w:val="pl-PL"/>
+        </w:rPr>
+        <w:t>(X,Y)</w:t>
+      </w:r>
+      <w:r>
+        <w:rPr>
+          <w:i/>
+          <w:lang w:val="pl-PL"/>
+        </w:rPr>
+        <w:t>,</w:t>
+      </w:r>
+      <w:r>
+        <w:rPr>
+          <w:lang w:val="pl-PL"/>
+        </w:rPr>
+        <w:t xml:space="preserve"> jako funkcję zwracającą ostatni wiersz macierzy S algorytmu </w:t>
+      </w:r>
+      <w:proofErr w:type="spellStart"/>
+      <w:r>
+        <w:rPr>
+          <w:lang w:val="pl-PL"/>
+        </w:rPr>
+        <w:t>Needlemana-Wunscha</w:t>
+      </w:r>
+      <w:proofErr w:type="spellEnd"/>
+      <w:r>
+        <w:rPr>
+          <w:lang w:val="pl-PL"/>
+        </w:rPr>
+        <w:t>:</w:t>
+      </w:r>
+    </w:p>
+    <w:p>
+      <w:pPr>
+        <w:jc w:val="center"/>
+        <w:rPr>
+          <w:lang w:val="pl-PL"/>
+        </w:rPr>
+      </w:pPr>
+      <w:r>
+        <w:rPr>
+          <w:noProof/>
+          <w:lang w:eastAsia="en-GB"/>
+        </w:rPr>
+        <w:drawing>
+          <wp:inline distT="0" distB="0" distL="0" distR="0" wp14:anchorId="215C1A50" wp14:editId="37900DB5">
+            <wp:extent cx="3324225" cy="2340445"/>
+            <wp:effectExtent l="0" t="0" r="0" b="3175"/>
+            <wp:docPr id="4" name="Obraz 4"/>
+            <wp:cNvGraphicFramePr>
+              <a:graphicFrameLocks xmlns:a="http://schemas.openxmlformats.org/drawingml/2006/main" noChangeAspect="1"/>
+            </wp:cNvGraphicFramePr>
+            <a:graphic xmlns:a="http://schemas.openxmlformats.org/drawingml/2006/main">
+              <a:graphicData uri="http://schemas.openxmlformats.org/drawingml/2006/picture">
+                <pic:pic xmlns:pic="http://schemas.openxmlformats.org/drawingml/2006/picture">
+                  <pic:nvPicPr>
+                    <pic:cNvPr id="0" name=""/>
+                    <pic:cNvPicPr/>
+                  </pic:nvPicPr>
+                  <pic:blipFill>
+                    <a:blip r:embed="rId9"/>
+                    <a:stretch>
+                      <a:fillRect/>
+                    </a:stretch>
+                  </pic:blipFill>
+                  <pic:spPr>
+                    <a:xfrm>
+                      <a:off x="0" y="0"/>
+                      <a:ext cx="3324225" cy="2340445"/>
+                    </a:xfrm>
+                    <a:prstGeom prst="rect">
+                      <a:avLst/>
+                    </a:prstGeom>
+                  </pic:spPr>
+                </pic:pic>
+              </a:graphicData>
+            </a:graphic>
+          </wp:inline>
+        </w:drawing>
+      </w:r>
+    </w:p>
+    <w:p>
+      <w:pPr>
+        <w:jc w:val="center"/>
+        <w:rPr>
+          <w:lang w:val="pl-PL"/>
+        </w:rPr>
+      </w:pPr>
+    </w:p>
+    <w:p>
+      <w:pPr>
+        <w:rPr>
+          <w:lang w:val="pl-PL"/>
+        </w:rPr>
+      </w:pPr>
+      <w:r>
+        <w:rPr>
+          <w:lang w:val="pl-PL"/>
+        </w:rPr>
+        <w:lastRenderedPageBreak/>
+        <w:t xml:space="preserve">, gdzie </w:t>
+      </w:r>
+      <w:proofErr w:type="spellStart"/>
+      <w:r>
+        <w:rPr>
+          <w:lang w:val="pl-PL"/>
+        </w:rPr>
+        <w:t>Sub</w:t>
+      </w:r>
+      <w:proofErr w:type="spellEnd"/>
+      <w:r>
+        <w:rPr>
+          <w:lang w:val="pl-PL"/>
+        </w:rPr>
+        <w:t xml:space="preserve">, Del i </w:t>
+      </w:r>
+      <w:proofErr w:type="spellStart"/>
+      <w:r>
+        <w:rPr>
+          <w:lang w:val="pl-PL"/>
+        </w:rPr>
+        <w:t>Ins</w:t>
+      </w:r>
+      <w:proofErr w:type="spellEnd"/>
+      <w:r>
+        <w:rPr>
+          <w:lang w:val="pl-PL"/>
+        </w:rPr>
+        <w:t xml:space="preserve"> to są metryki za podmienienie, usunięcie i wstawienie znaku.</w:t>
+      </w:r>
+    </w:p>
+    <w:p>
+      <w:pPr>
+        <w:rPr>
+          <w:lang w:val="pl-PL"/>
+        </w:rPr>
+      </w:pPr>
+      <w:r>
+        <w:rPr>
+          <w:lang w:val="pl-PL"/>
+        </w:rPr>
+        <w:t xml:space="preserve">Sam algorytm </w:t>
+      </w:r>
+      <w:proofErr w:type="spellStart"/>
+      <w:r>
+        <w:rPr>
+          <w:lang w:val="pl-PL"/>
+        </w:rPr>
+        <w:t>Hirshberga</w:t>
+      </w:r>
+      <w:proofErr w:type="spellEnd"/>
+      <w:r>
+        <w:rPr>
+          <w:lang w:val="pl-PL"/>
+        </w:rPr>
+        <w:t xml:space="preserve"> wygląda następująco:</w:t>
+      </w:r>
+    </w:p>
+    <w:p>
+      <w:pPr>
+        <w:rPr>
+          <w:lang w:val="pl-PL"/>
+        </w:rPr>
+      </w:pPr>
+      <w:r>
+        <w:rPr>
+          <w:noProof/>
+          <w:lang w:eastAsia="en-GB"/>
+        </w:rPr>
+        <w:drawing>
+          <wp:inline distT="0" distB="0" distL="0" distR="0" wp14:anchorId="4731CF60" wp14:editId="5CED702A">
+            <wp:extent cx="5562600" cy="4686300"/>
+            <wp:effectExtent l="0" t="0" r="0" b="0"/>
+            <wp:docPr id="5" name="Obraz 5"/>
+            <wp:cNvGraphicFramePr>
+              <a:graphicFrameLocks xmlns:a="http://schemas.openxmlformats.org/drawingml/2006/main" noChangeAspect="1"/>
+            </wp:cNvGraphicFramePr>
+            <a:graphic xmlns:a="http://schemas.openxmlformats.org/drawingml/2006/main">
+              <a:graphicData uri="http://schemas.openxmlformats.org/drawingml/2006/picture">
+                <pic:pic xmlns:pic="http://schemas.openxmlformats.org/drawingml/2006/picture">
+                  <pic:nvPicPr>
+                    <pic:cNvPr id="0" name=""/>
+                    <pic:cNvPicPr/>
+                  </pic:nvPicPr>
+                  <pic:blipFill>
+                    <a:blip r:embed="rId10"/>
+                    <a:stretch>
+                      <a:fillRect/>
+                    </a:stretch>
+                  </pic:blipFill>
+                  <pic:spPr>
+                    <a:xfrm>
+                      <a:off x="0" y="0"/>
+                      <a:ext cx="5562600" cy="4686300"/>
+                    </a:xfrm>
+                    <a:prstGeom prst="rect">
+                      <a:avLst/>
+                    </a:prstGeom>
+                  </pic:spPr>
+                </pic:pic>
+              </a:graphicData>
+            </a:graphic>
+          </wp:inline>
+        </w:drawing>
+      </w:r>
+    </w:p>
+    <w:p>
+      <w:pPr>
+        <w:rPr>
+          <w:lang w:val="pl-PL"/>
+        </w:rPr>
+      </w:pPr>
+    </w:p>
+    <w:p>
+      <w:pPr>
+        <w:rPr>
+          <w:lang w:val="pl-PL"/>
+        </w:rPr>
+      </w:pPr>
+      <w:r>
+        <w:rPr>
+          <w:lang w:val="pl-PL"/>
+        </w:rPr>
+        <w:t>, tj.:</w:t>
+      </w:r>
+    </w:p>
+    <w:p>
+      <w:pPr>
+        <w:pStyle w:val="Akapitzlist"/>
+        <w:numPr>
+          <w:ilvl w:val="0"/>
+          <w:numId w:val="8"/>
+        </w:numPr>
+        <w:rPr>
+          <w:lang w:val="pl-PL"/>
+        </w:rPr>
+      </w:pPr>
+      <w:r>
+        <w:rPr>
+          <w:lang w:val="pl-PL"/>
+        </w:rPr>
+        <w:t xml:space="preserve">Dla długości jednej z sekwencji wejściowej = 0, </w:t>
+      </w:r>
+      <w:r>
+        <w:rPr>
+          <w:lang w:val="pl-PL"/>
+        </w:rPr>
+        <w:t>sekwencja wyjściowa odpowiadająca tej równej 0 będzie wypełniona znakami ‘-‘, a druga sekwencja będzie przepisana</w:t>
+      </w:r>
+    </w:p>
+    <w:p>
+      <w:pPr>
+        <w:pStyle w:val="Akapitzlist"/>
+        <w:numPr>
+          <w:ilvl w:val="0"/>
+          <w:numId w:val="8"/>
+        </w:numPr>
+        <w:rPr>
+          <w:lang w:val="pl-PL"/>
+        </w:rPr>
+      </w:pPr>
+      <w:r>
+        <w:rPr>
+          <w:lang w:val="pl-PL"/>
+        </w:rPr>
+        <w:t xml:space="preserve">Dla długości jednej z sekwencji wejściowej = 1, wykonywany jest zwyczajny algorytm </w:t>
+      </w:r>
+      <w:proofErr w:type="spellStart"/>
+      <w:r>
+        <w:rPr>
+          <w:lang w:val="pl-PL"/>
+        </w:rPr>
+        <w:t>Needlemana-Wunscha</w:t>
+      </w:r>
+      <w:proofErr w:type="spellEnd"/>
+    </w:p>
+    <w:p>
+      <w:pPr>
+        <w:pStyle w:val="Akapitzlist"/>
+        <w:numPr>
+          <w:ilvl w:val="0"/>
+          <w:numId w:val="8"/>
+        </w:numPr>
+        <w:rPr>
+          <w:lang w:val="pl-PL"/>
+        </w:rPr>
+      </w:pPr>
+      <w:r>
+        <w:rPr>
+          <w:lang w:val="pl-PL"/>
+        </w:rPr>
+        <w:t>W innych przypadkach:</w:t>
+      </w:r>
+    </w:p>
+    <w:p>
+      <w:pPr>
+        <w:pStyle w:val="Akapitzlist"/>
+        <w:numPr>
+          <w:ilvl w:val="1"/>
+          <w:numId w:val="8"/>
+        </w:numPr>
+        <w:rPr>
+          <w:lang w:val="pl-PL"/>
+        </w:rPr>
+      </w:pPr>
+      <w:r>
+        <w:rPr>
+          <w:lang w:val="pl-PL"/>
+        </w:rPr>
+        <w:t>Sekwencja wejściowa X, dzielona jest w połowie (rys 1,2,3)</w:t>
+      </w:r>
+    </w:p>
+    <w:p>
+      <w:pPr>
+        <w:pStyle w:val="Akapitzlist"/>
+        <w:numPr>
+          <w:ilvl w:val="1"/>
+          <w:numId w:val="8"/>
+        </w:numPr>
+        <w:rPr>
+          <w:lang w:val="pl-PL"/>
+        </w:rPr>
+      </w:pPr>
+      <w:r>
+        <w:rPr>
+          <w:lang w:val="pl-PL"/>
+        </w:rPr>
+        <w:t xml:space="preserve">Na podstawie sumy ostatnich rzędów obu połówek </w:t>
+      </w:r>
+      <w:proofErr w:type="spellStart"/>
+      <w:r>
+        <w:rPr>
+          <w:lang w:val="pl-PL"/>
+        </w:rPr>
+        <w:t>sekw</w:t>
+      </w:r>
+      <w:proofErr w:type="spellEnd"/>
+      <w:r>
+        <w:rPr>
+          <w:lang w:val="pl-PL"/>
+        </w:rPr>
+        <w:t>. X, wyznaczane jest miejsce rozdzielenia sekwencji Y. (Rys. 4)</w:t>
+      </w:r>
+    </w:p>
+    <w:p>
+      <w:pPr>
+        <w:pStyle w:val="Akapitzlist"/>
+        <w:numPr>
+          <w:ilvl w:val="1"/>
+          <w:numId w:val="8"/>
+        </w:numPr>
+        <w:rPr>
+          <w:lang w:val="pl-PL"/>
+        </w:rPr>
+      </w:pPr>
+      <w:r>
+        <w:rPr>
+          <w:lang w:val="pl-PL"/>
+        </w:rPr>
+        <w:t xml:space="preserve">Na obu zestawach połówek wywoływany jest algorytm </w:t>
+      </w:r>
+      <w:proofErr w:type="spellStart"/>
+      <w:r>
+        <w:rPr>
+          <w:lang w:val="pl-PL"/>
+        </w:rPr>
+        <w:t>Hirshberga</w:t>
+      </w:r>
+      <w:proofErr w:type="spellEnd"/>
+      <w:r>
+        <w:rPr>
+          <w:lang w:val="pl-PL"/>
+        </w:rPr>
+        <w:t>.</w:t>
+      </w:r>
+    </w:p>
+    <w:p>
+      <w:pPr>
+        <w:pStyle w:val="Akapitzlist"/>
+        <w:numPr>
+          <w:ilvl w:val="1"/>
+          <w:numId w:val="8"/>
+        </w:numPr>
+        <w:rPr>
+          <w:lang w:val="pl-PL"/>
+        </w:rPr>
+      </w:pPr>
+      <w:r>
+        <w:rPr>
+          <w:lang w:val="pl-PL"/>
+        </w:rPr>
+        <w:t xml:space="preserve">Sekwencjami wyjściowymi są sekwencje powstałe na skutek złączenia sekwencji wyjściowych funkcji </w:t>
+      </w:r>
+      <w:proofErr w:type="spellStart"/>
+      <w:r>
+        <w:rPr>
+          <w:lang w:val="pl-PL"/>
+        </w:rPr>
+        <w:t>Hirshberga</w:t>
+      </w:r>
+      <w:proofErr w:type="spellEnd"/>
+      <w:r>
+        <w:rPr>
+          <w:lang w:val="pl-PL"/>
+        </w:rPr>
+        <w:t xml:space="preserve"> na obu zestawach połówek</w:t>
+      </w:r>
+    </w:p>
+    <w:p>
+      <w:pPr>
+        <w:rPr>
+          <w:lang w:val="pl-PL"/>
+        </w:rPr>
+      </w:pPr>
+    </w:p>
+    <w:p>
+      <w:pPr>
+        <w:rPr>
+          <w:lang w:val="pl-PL"/>
+        </w:rPr>
+      </w:pPr>
+      <w:r>
+        <w:rPr>
+          <w:noProof/>
+          <w:lang w:eastAsia="en-GB"/>
+        </w:rPr>
+        <w:lastRenderedPageBreak/>
+        <w:drawing>
+          <wp:inline distT="0" distB="0" distL="0" distR="0" wp14:anchorId="42F663ED" wp14:editId="016448CD">
+            <wp:extent cx="1550789" cy="1341223"/>
+            <wp:effectExtent l="0" t="0" r="0" b="0"/>
+            <wp:docPr id="6" name="Obraz 6"/>
+            <wp:cNvGraphicFramePr>
+              <a:graphicFrameLocks xmlns:a="http://schemas.openxmlformats.org/drawingml/2006/main" noChangeAspect="1"/>
+            </wp:cNvGraphicFramePr>
+            <a:graphic xmlns:a="http://schemas.openxmlformats.org/drawingml/2006/main">
+              <a:graphicData uri="http://schemas.openxmlformats.org/drawingml/2006/picture">
+                <pic:pic xmlns:pic="http://schemas.openxmlformats.org/drawingml/2006/picture">
+                  <pic:nvPicPr>
+                    <pic:cNvPr id="0" name=""/>
+                    <pic:cNvPicPr/>
+                  </pic:nvPicPr>
+                  <pic:blipFill>
+                    <a:blip r:embed="rId11"/>
+                    <a:stretch>
+                      <a:fillRect/>
+                    </a:stretch>
+                  </pic:blipFill>
+                  <pic:spPr>
+                    <a:xfrm>
+                      <a:off x="0" y="0"/>
+                      <a:ext cx="1550789" cy="1341223"/>
+                    </a:xfrm>
+                    <a:prstGeom prst="rect">
+                      <a:avLst/>
+                    </a:prstGeom>
+                  </pic:spPr>
+                </pic:pic>
+              </a:graphicData>
+            </a:graphic>
+          </wp:inline>
+        </w:drawing>
+      </w:r>
+      <w:r>
+        <w:rPr>
+          <w:lang w:val="pl-PL"/>
+        </w:rPr>
+        <w:t xml:space="preserve">     </w:t>
+      </w:r>
+      <w:r>
+        <w:rPr>
+          <w:noProof/>
+          <w:lang w:eastAsia="en-GB"/>
+        </w:rPr>
+        <w:drawing>
+          <wp:inline distT="0" distB="0" distL="0" distR="0" wp14:anchorId="075F78D1" wp14:editId="50654A17">
+            <wp:extent cx="1533525" cy="891585"/>
+            <wp:effectExtent l="0" t="0" r="0" b="3810"/>
+            <wp:docPr id="7" name="Obraz 7"/>
+            <wp:cNvGraphicFramePr>
+              <a:graphicFrameLocks xmlns:a="http://schemas.openxmlformats.org/drawingml/2006/main" noChangeAspect="1"/>
+            </wp:cNvGraphicFramePr>
+            <a:graphic xmlns:a="http://schemas.openxmlformats.org/drawingml/2006/main">
+              <a:graphicData uri="http://schemas.openxmlformats.org/drawingml/2006/picture">
+                <pic:pic xmlns:pic="http://schemas.openxmlformats.org/drawingml/2006/picture">
+                  <pic:nvPicPr>
+                    <pic:cNvPr id="0" name=""/>
+                    <pic:cNvPicPr/>
+                  </pic:nvPicPr>
+                  <pic:blipFill>
+                    <a:blip r:embed="rId12"/>
+                    <a:stretch>
+                      <a:fillRect/>
+                    </a:stretch>
+                  </pic:blipFill>
+                  <pic:spPr>
+                    <a:xfrm>
+                      <a:off x="0" y="0"/>
+                      <a:ext cx="1535997" cy="893022"/>
+                    </a:xfrm>
+                    <a:prstGeom prst="rect">
+                      <a:avLst/>
+                    </a:prstGeom>
+                  </pic:spPr>
+                </pic:pic>
+              </a:graphicData>
+            </a:graphic>
+          </wp:inline>
+        </w:drawing>
+      </w:r>
+      <w:r>
+        <w:rPr>
+          <w:lang w:val="pl-PL"/>
+        </w:rPr>
+        <w:t xml:space="preserve">     </w:t>
+      </w:r>
+      <w:r>
+        <w:rPr>
+          <w:noProof/>
+          <w:lang w:eastAsia="en-GB"/>
+        </w:rPr>
+        <w:drawing>
+          <wp:inline distT="0" distB="0" distL="0" distR="0" wp14:anchorId="5481F1D7" wp14:editId="4414CF8F">
+            <wp:extent cx="1476375" cy="842614"/>
+            <wp:effectExtent l="0" t="0" r="0" b="0"/>
+            <wp:docPr id="8" name="Obraz 8"/>
+            <wp:cNvGraphicFramePr>
+              <a:graphicFrameLocks xmlns:a="http://schemas.openxmlformats.org/drawingml/2006/main" noChangeAspect="1"/>
+            </wp:cNvGraphicFramePr>
+            <a:graphic xmlns:a="http://schemas.openxmlformats.org/drawingml/2006/main">
+              <a:graphicData uri="http://schemas.openxmlformats.org/drawingml/2006/picture">
+                <pic:pic xmlns:pic="http://schemas.openxmlformats.org/drawingml/2006/picture">
+                  <pic:nvPicPr>
+                    <pic:cNvPr id="0" name=""/>
+                    <pic:cNvPicPr/>
+                  </pic:nvPicPr>
+                  <pic:blipFill>
+                    <a:blip r:embed="rId13"/>
+                    <a:stretch>
+                      <a:fillRect/>
+                    </a:stretch>
+                  </pic:blipFill>
+                  <pic:spPr>
+                    <a:xfrm>
+                      <a:off x="0" y="0"/>
+                      <a:ext cx="1476375" cy="842614"/>
+                    </a:xfrm>
+                    <a:prstGeom prst="rect">
+                      <a:avLst/>
+                    </a:prstGeom>
+                  </pic:spPr>
+                </pic:pic>
+              </a:graphicData>
+            </a:graphic>
+          </wp:inline>
+        </w:drawing>
+      </w:r>
+    </w:p>
+    <w:p>
+      <w:pPr>
+        <w:rPr>
+          <w:lang w:val="pl-PL"/>
+        </w:rPr>
+      </w:pPr>
+      <w:r>
+        <w:rPr>
+          <w:lang w:val="pl-PL"/>
+        </w:rPr>
+        <w:t xml:space="preserve">         </w:t>
+      </w:r>
+      <w:r>
+        <w:rPr>
+          <w:lang w:val="pl-PL"/>
+        </w:rPr>
+        <w:tab/>
+        <w:t xml:space="preserve">    Rys. 1</w:t>
+      </w:r>
+      <w:r>
+        <w:rPr>
+          <w:lang w:val="pl-PL"/>
+        </w:rPr>
+        <w:tab/>
+      </w:r>
+      <w:r>
+        <w:rPr>
+          <w:lang w:val="pl-PL"/>
+        </w:rPr>
+        <w:tab/>
+      </w:r>
+      <w:r>
+        <w:rPr>
+          <w:lang w:val="pl-PL"/>
+        </w:rPr>
+        <w:tab/>
+        <w:t>Rys. 2</w:t>
+      </w:r>
+      <w:r>
+        <w:rPr>
+          <w:lang w:val="pl-PL"/>
+        </w:rPr>
+        <w:tab/>
+      </w:r>
+      <w:r>
+        <w:rPr>
+          <w:lang w:val="pl-PL"/>
+        </w:rPr>
+        <w:tab/>
+      </w:r>
+      <w:r>
+        <w:rPr>
+          <w:lang w:val="pl-PL"/>
+        </w:rPr>
+        <w:tab/>
+      </w:r>
+      <w:r>
+        <w:rPr>
+          <w:lang w:val="pl-PL"/>
+        </w:rPr>
+        <w:tab/>
+        <w:t>Rys. 3</w:t>
+      </w:r>
+    </w:p>
+    <w:p>
+      <w:pPr>
+        <w:rPr>
+          <w:lang w:val="pl-PL"/>
+        </w:rPr>
+      </w:pPr>
+    </w:p>
+    <w:p>
+      <w:pPr>
+        <w:jc w:val="center"/>
+        <w:rPr>
+          <w:lang w:val="pl-PL"/>
+        </w:rPr>
+      </w:pPr>
+      <w:r>
+        <w:rPr>
+          <w:noProof/>
+          <w:lang w:eastAsia="en-GB"/>
+        </w:rPr>
+        <w:drawing>
+          <wp:inline distT="0" distB="0" distL="0" distR="0" wp14:anchorId="1A690137" wp14:editId="123B0750">
+            <wp:extent cx="2333625" cy="567423"/>
+            <wp:effectExtent l="0" t="0" r="0" b="4445"/>
+            <wp:docPr id="9" name="Obraz 9"/>
+            <wp:cNvGraphicFramePr>
+              <a:graphicFrameLocks xmlns:a="http://schemas.openxmlformats.org/drawingml/2006/main" noChangeAspect="1"/>
+            </wp:cNvGraphicFramePr>
+            <a:graphic xmlns:a="http://schemas.openxmlformats.org/drawingml/2006/main">
+              <a:graphicData uri="http://schemas.openxmlformats.org/drawingml/2006/picture">
+                <pic:pic xmlns:pic="http://schemas.openxmlformats.org/drawingml/2006/picture">
+                  <pic:nvPicPr>
+                    <pic:cNvPr id="0" name=""/>
+                    <pic:cNvPicPr/>
+                  </pic:nvPicPr>
+                  <pic:blipFill>
+                    <a:blip r:embed="rId14"/>
+                    <a:stretch>
+                      <a:fillRect/>
+                    </a:stretch>
+                  </pic:blipFill>
+                  <pic:spPr>
+                    <a:xfrm>
+                      <a:off x="0" y="0"/>
+                      <a:ext cx="2333625" cy="567423"/>
+                    </a:xfrm>
+                    <a:prstGeom prst="rect">
+                      <a:avLst/>
+                    </a:prstGeom>
+                  </pic:spPr>
+                </pic:pic>
+              </a:graphicData>
+            </a:graphic>
+          </wp:inline>
+        </w:drawing>
+      </w:r>
+    </w:p>
+    <w:p>
+      <w:pPr>
+        <w:jc w:val="center"/>
+        <w:rPr>
+          <w:lang w:val="pl-PL"/>
+        </w:rPr>
+      </w:pPr>
+      <w:r>
+        <w:rPr>
+          <w:lang w:val="pl-PL"/>
+        </w:rPr>
+        <w:t>Rys. 4</w:t>
+      </w:r>
+    </w:p>
+    <w:p>
+      <w:pPr>
+        <w:jc w:val="center"/>
+        <w:rPr>
+          <w:lang w:val="pl-PL"/>
+        </w:rPr>
+      </w:pPr>
+    </w:p>
+    <w:p>
+      <w:pPr>
+        <w:jc w:val="center"/>
+        <w:rPr>
+          <w:lang w:val="pl-PL"/>
+        </w:rPr>
+      </w:pPr>
+      <w:r>
+        <w:rPr>
+          <w:noProof/>
+          <w:lang w:eastAsia="en-GB"/>
+        </w:rPr>
+        <w:drawing>
+          <wp:inline distT="0" distB="0" distL="0" distR="0" wp14:anchorId="025FF2A2" wp14:editId="36B72FC7">
+            <wp:extent cx="3409950" cy="1285875"/>
+            <wp:effectExtent l="0" t="0" r="0" b="9525"/>
+            <wp:docPr id="10" name="Obraz 10"/>
+            <wp:cNvGraphicFramePr>
+              <a:graphicFrameLocks xmlns:a="http://schemas.openxmlformats.org/drawingml/2006/main" noChangeAspect="1"/>
+            </wp:cNvGraphicFramePr>
+            <a:graphic xmlns:a="http://schemas.openxmlformats.org/drawingml/2006/main">
+              <a:graphicData uri="http://schemas.openxmlformats.org/drawingml/2006/picture">
+                <pic:pic xmlns:pic="http://schemas.openxmlformats.org/drawingml/2006/picture">
+                  <pic:nvPicPr>
+                    <pic:cNvPr id="0" name=""/>
+                    <pic:cNvPicPr/>
+                  </pic:nvPicPr>
+                  <pic:blipFill>
+                    <a:blip r:embed="rId15"/>
+                    <a:stretch>
+                      <a:fillRect/>
+                    </a:stretch>
+                  </pic:blipFill>
+                  <pic:spPr>
+                    <a:xfrm>
+                      <a:off x="0" y="0"/>
+                      <a:ext cx="3409950" cy="1285875"/>
+                    </a:xfrm>
+                    <a:prstGeom prst="rect">
+                      <a:avLst/>
+                    </a:prstGeom>
+                  </pic:spPr>
+                </pic:pic>
+              </a:graphicData>
+            </a:graphic>
+          </wp:inline>
+        </w:drawing>
+      </w:r>
+    </w:p>
+    <w:p>
+      <w:pPr>
+        <w:jc w:val="center"/>
+        <w:rPr>
+          <w:lang w:val="pl-PL"/>
+        </w:rPr>
+      </w:pPr>
+      <w:r>
+        <w:rPr>
+          <w:lang w:val="pl-PL"/>
+        </w:rPr>
+        <w:t>Rys. 5</w:t>
+      </w:r>
+    </w:p>
+    <w:p>
+      <w:pPr>
+        <w:spacing w:line="240" w:lineRule="auto"/>
+        <w:ind w:firstLine="0"/>
+        <w:jc w:val="left"/>
+        <w:rPr>
+          <w:b/>
+          <w:sz w:val="24"/>
+          <w:szCs w:val="24"/>
+          <w:lang w:val="pl-PL"/>
+        </w:rPr>
+      </w:pPr>
+      <w:r>
+        <w:rPr>
+          <w:b/>
+          <w:sz w:val="24"/>
+          <w:szCs w:val="24"/>
+          <w:lang w:val="pl-PL"/>
+        </w:rPr>
+        <w:br w:type="page"/>
+      </w:r>
+    </w:p>
+    <w:p>
+      <w:pPr>
+        <w:pStyle w:val="Nagwek1"/>
+        <w:rPr>
+          <w:lang w:val="pl-PL"/>
+        </w:rPr>
+      </w:pPr>
+      <w:r>
+        <w:rPr>
+          <w:lang w:val="pl-PL"/>
+        </w:rPr>
+        <w:lastRenderedPageBreak/>
+        <w:t>Bibliografia</w:t>
+      </w:r>
+    </w:p>
+    <w:p>
+      <w:pPr>
+        <w:pStyle w:val="Akapitzlist"/>
+        <w:numPr>
+          <w:ilvl w:val="0"/>
+          <w:numId w:val="9"/>
+        </w:numPr>
+        <w:rPr>
+          <w:lang w:val="pl-PL"/>
+        </w:rPr>
+      </w:pPr>
+      <w:r>
+        <w:rPr>
+          <w:i/>
+          <w:lang w:val="pl-PL"/>
+        </w:rPr>
+        <w:t>Liniowe dopasowanie dwóch sekwencji</w:t>
+      </w:r>
+      <w:r>
+        <w:rPr>
+          <w:lang w:val="pl-PL"/>
+        </w:rPr>
+        <w:t xml:space="preserve">, Materiały pomocnicze do przedmiotu </w:t>
+      </w:r>
+      <w:r>
+        <w:rPr>
+          <w:i/>
+          <w:lang w:val="pl-PL"/>
+        </w:rPr>
+        <w:t xml:space="preserve">„Elementy </w:t>
+      </w:r>
+      <w:proofErr w:type="spellStart"/>
+      <w:r>
+        <w:rPr>
+          <w:i/>
+          <w:lang w:val="pl-PL"/>
+        </w:rPr>
+        <w:t>Bioinformatyki</w:t>
+      </w:r>
+      <w:proofErr w:type="spellEnd"/>
+      <w:r>
+        <w:rPr>
+          <w:i/>
+          <w:lang w:val="pl-PL"/>
+        </w:rPr>
+        <w:t>”</w:t>
+      </w:r>
+      <w:r>
+        <w:rPr>
+          <w:lang w:val="pl-PL"/>
+        </w:rPr>
+        <w:t xml:space="preserve">, Krzysztof </w:t>
+      </w:r>
+      <w:proofErr w:type="spellStart"/>
+      <w:r>
+        <w:rPr>
+          <w:lang w:val="pl-PL"/>
+        </w:rPr>
+        <w:t>Giaro</w:t>
+      </w:r>
+      <w:proofErr w:type="spellEnd"/>
+    </w:p>
+    <w:p>
+      <w:pPr>
+        <w:pStyle w:val="Akapitzlist"/>
+        <w:numPr>
+          <w:ilvl w:val="0"/>
+          <w:numId w:val="9"/>
+        </w:numPr>
+        <w:rPr>
+          <w:lang w:val="pl-PL"/>
+        </w:rPr>
+      </w:pPr>
+      <w:proofErr w:type="spellStart"/>
+      <w:r>
+        <w:rPr>
+          <w:i/>
+          <w:lang w:val="pl-PL"/>
+        </w:rPr>
+        <w:t>Computational</w:t>
+      </w:r>
+      <w:proofErr w:type="spellEnd"/>
+      <w:r>
+        <w:rPr>
+          <w:i/>
+          <w:lang w:val="pl-PL"/>
+        </w:rPr>
+        <w:t xml:space="preserve"> </w:t>
+      </w:r>
+      <w:proofErr w:type="spellStart"/>
+      <w:r>
+        <w:rPr>
+          <w:i/>
+          <w:lang w:val="pl-PL"/>
+        </w:rPr>
+        <w:t>Biology</w:t>
+      </w:r>
+      <w:proofErr w:type="spellEnd"/>
+      <w:r>
+        <w:rPr>
+          <w:lang w:val="pl-PL"/>
+        </w:rPr>
+        <w:t>, Slajdy wykładowe do przedmiotu „</w:t>
+      </w:r>
+      <w:r>
+        <w:rPr>
+          <w:i/>
+          <w:lang w:val="pl-PL"/>
+        </w:rPr>
+        <w:t xml:space="preserve">Elementy </w:t>
+      </w:r>
+      <w:proofErr w:type="spellStart"/>
+      <w:r>
+        <w:rPr>
+          <w:i/>
+          <w:lang w:val="pl-PL"/>
+        </w:rPr>
+        <w:t>Bioinformatyki</w:t>
+      </w:r>
+      <w:proofErr w:type="spellEnd"/>
+      <w:r>
+        <w:rPr>
+          <w:i/>
+          <w:lang w:val="pl-PL"/>
+        </w:rPr>
+        <w:t>”</w:t>
+      </w:r>
+      <w:r>
+        <w:rPr>
+          <w:lang w:val="pl-PL"/>
+        </w:rPr>
+        <w:t xml:space="preserve">, Krzysztof </w:t>
+      </w:r>
+      <w:proofErr w:type="spellStart"/>
+      <w:r>
+        <w:rPr>
+          <w:lang w:val="pl-PL"/>
+        </w:rPr>
+        <w:t>Giaro</w:t>
+      </w:r>
+      <w:proofErr w:type="spellEnd"/>
+    </w:p>
+    <w:p>
+      <w:pPr>
+        <w:pStyle w:val="Akapitzlist"/>
+        <w:numPr>
+          <w:ilvl w:val="0"/>
+          <w:numId w:val="9"/>
+        </w:numPr>
+        <w:rPr>
+          <w:lang w:val="de-DE"/>
+        </w:rPr>
+      </w:pPr>
+      <w:proofErr w:type="spellStart"/>
+      <w:r>
+        <w:rPr>
+          <w:i/>
+          <w:lang w:val="de-DE"/>
+        </w:rPr>
+        <w:t>Hirschberg's</w:t>
+      </w:r>
+      <w:proofErr w:type="spellEnd"/>
+      <w:r>
+        <w:rPr>
+          <w:i/>
+          <w:lang w:val="de-DE"/>
+        </w:rPr>
+        <w:t xml:space="preserve"> </w:t>
+      </w:r>
+      <w:proofErr w:type="spellStart"/>
+      <w:r>
+        <w:rPr>
+          <w:i/>
+          <w:lang w:val="de-DE"/>
+        </w:rPr>
+        <w:t>algorithm</w:t>
+      </w:r>
+      <w:proofErr w:type="spellEnd"/>
+      <w:r>
+        <w:rPr>
+          <w:i/>
+          <w:lang w:val="de-DE"/>
+        </w:rPr>
+        <w:t xml:space="preserve">, </w:t>
+      </w:r>
+      <w:r>
+        <w:rPr>
+          <w:lang w:val="de-DE"/>
+        </w:rPr>
+        <w:t>https://en.wikipedia</w:t>
+      </w:r>
       <w:bookmarkStart w:id="0" w:name="_GoBack"/>
       <w:bookmarkEnd w:id="0"/>
+      <w:r>
+        <w:rPr>
+          <w:lang w:val="de-DE"/>
+        </w:rPr>
+        <w:t>.org/wiki/Hirschberg's_algorithm</w:t>
+      </w:r>
     </w:p>
     <w:sectPr>
       <w:pgSz w:w="11906" w:h="16838"/>
@@ -723,6 +1904,119 @@
 <file path=word/numbering.xml><?xml version="1.0" encoding="utf-8"?>
 <w:numbering xmlns:wpc="http://schemas.microsoft.com/office/word/2010/wordprocessingCanvas" xmlns:mc="http://schemas.openxmlformats.org/markup-compatibility/2006" xmlns:o="urn:schemas-microsoft-com:office:office" xmlns:r="http://schemas.openxmlformats.org/officeDocument/2006/relationships" xmlns:m="http://schemas.openxmlformats.org/officeDocument/2006/math" xmlns:v="urn:schemas-microsoft-com:vml" xmlns:wp14="http://schemas.microsoft.com/office/word/2010/wordprocessingDrawing" xmlns:wp="http://schemas.openxmlformats.org/drawingml/2006/wordprocessingDrawing" xmlns:w10="urn:schemas-microsoft-com:office:word" xmlns:w="http://schemas.openxmlformats.org/wordprocessingml/2006/main" xmlns:w14="http://schemas.microsoft.com/office/word/2010/wordml" xmlns:wpg="http://schemas.microsoft.com/office/word/2010/wordprocessingGroup" xmlns:wpi="http://schemas.microsoft.com/office/word/2010/wordprocessingInk" xmlns:wne="http://schemas.microsoft.com/office/word/2006/wordml" xmlns:wps="http://schemas.microsoft.com/office/word/2010/wordprocessingShape" mc:Ignorable="w14 wp14">
   <w:abstractNum w:abstractNumId="0">
+    <w:nsid w:val="1BF419EA"/>
+    <w:multiLevelType w:val="hybridMultilevel"/>
+    <w:tmpl w:val="C36A5086"/>
+    <w:lvl w:ilvl="0" w:tplc="08090001">
+      <w:start w:val="1"/>
+      <w:numFmt w:val="bullet"/>
+      <w:lvlText w:val=""/>
+      <w:lvlJc w:val="left"/>
+      <w:pPr>
+        <w:ind w:left="1429" w:hanging="360"/>
+      </w:pPr>
+      <w:rPr>
+        <w:rFonts w:ascii="Symbol" w:hAnsi="Symbol" w:hint="default"/>
+      </w:rPr>
+    </w:lvl>
+    <w:lvl w:ilvl="1" w:tplc="08090003">
+      <w:start w:val="1"/>
+      <w:numFmt w:val="bullet"/>
+      <w:lvlText w:val="o"/>
+      <w:lvlJc w:val="left"/>
+      <w:pPr>
+        <w:ind w:left="2149" w:hanging="360"/>
+      </w:pPr>
+      <w:rPr>
+        <w:rFonts w:ascii="Courier New" w:hAnsi="Courier New" w:cs="Courier New" w:hint="default"/>
+      </w:rPr>
+    </w:lvl>
+    <w:lvl w:ilvl="2" w:tplc="08090005" w:tentative="1">
+      <w:start w:val="1"/>
+      <w:numFmt w:val="bullet"/>
+      <w:lvlText w:val=""/>
+      <w:lvlJc w:val="left"/>
+      <w:pPr>
+        <w:ind w:left="2869" w:hanging="360"/>
+      </w:pPr>
+      <w:rPr>
+        <w:rFonts w:ascii="Wingdings" w:hAnsi="Wingdings" w:hint="default"/>
+      </w:rPr>
+    </w:lvl>
+    <w:lvl w:ilvl="3" w:tplc="08090001" w:tentative="1">
+      <w:start w:val="1"/>
+      <w:numFmt w:val="bullet"/>
+      <w:lvlText w:val=""/>
+      <w:lvlJc w:val="left"/>
+      <w:pPr>
+        <w:ind w:left="3589" w:hanging="360"/>
+      </w:pPr>
+      <w:rPr>
+        <w:rFonts w:ascii="Symbol" w:hAnsi="Symbol" w:hint="default"/>
+      </w:rPr>
+    </w:lvl>
+    <w:lvl w:ilvl="4" w:tplc="08090003" w:tentative="1">
+      <w:start w:val="1"/>
+      <w:numFmt w:val="bullet"/>
+      <w:lvlText w:val="o"/>
+      <w:lvlJc w:val="left"/>
+      <w:pPr>
+        <w:ind w:left="4309" w:hanging="360"/>
+      </w:pPr>
+      <w:rPr>
+        <w:rFonts w:ascii="Courier New" w:hAnsi="Courier New" w:cs="Courier New" w:hint="default"/>
+      </w:rPr>
+    </w:lvl>
+    <w:lvl w:ilvl="5" w:tplc="08090005" w:tentative="1">
+      <w:start w:val="1"/>
+      <w:numFmt w:val="bullet"/>
+      <w:lvlText w:val=""/>
+      <w:lvlJc w:val="left"/>
+      <w:pPr>
+        <w:ind w:left="5029" w:hanging="360"/>
+      </w:pPr>
+      <w:rPr>
+        <w:rFonts w:ascii="Wingdings" w:hAnsi="Wingdings" w:hint="default"/>
+      </w:rPr>
+    </w:lvl>
+    <w:lvl w:ilvl="6" w:tplc="08090001" w:tentative="1">
+      <w:start w:val="1"/>
+      <w:numFmt w:val="bullet"/>
+      <w:lvlText w:val=""/>
+      <w:lvlJc w:val="left"/>
+      <w:pPr>
+        <w:ind w:left="5749" w:hanging="360"/>
+      </w:pPr>
+      <w:rPr>
+        <w:rFonts w:ascii="Symbol" w:hAnsi="Symbol" w:hint="default"/>
+      </w:rPr>
+    </w:lvl>
+    <w:lvl w:ilvl="7" w:tplc="08090003" w:tentative="1">
+      <w:start w:val="1"/>
+      <w:numFmt w:val="bullet"/>
+      <w:lvlText w:val="o"/>
+      <w:lvlJc w:val="left"/>
+      <w:pPr>
+        <w:ind w:left="6469" w:hanging="360"/>
+      </w:pPr>
+      <w:rPr>
+        <w:rFonts w:ascii="Courier New" w:hAnsi="Courier New" w:cs="Courier New" w:hint="default"/>
+      </w:rPr>
+    </w:lvl>
+    <w:lvl w:ilvl="8" w:tplc="08090005" w:tentative="1">
+      <w:start w:val="1"/>
+      <w:numFmt w:val="bullet"/>
+      <w:lvlText w:val=""/>
+      <w:lvlJc w:val="left"/>
+      <w:pPr>
+        <w:ind w:left="7189" w:hanging="360"/>
+      </w:pPr>
+      <w:rPr>
+        <w:rFonts w:ascii="Wingdings" w:hAnsi="Wingdings" w:hint="default"/>
+      </w:rPr>
+    </w:lvl>
+  </w:abstractNum>
+  <w:abstractNum w:abstractNumId="1">
     <w:nsid w:val="36300D41"/>
     <w:multiLevelType w:val="multilevel"/>
     <w:tmpl w:val="6500256E"/>
@@ -830,6 +2124,7 @@
     <w:lvl w:ilvl="8">
       <w:start w:val="1"/>
       <w:numFmt w:val="decimal"/>
+      <w:pStyle w:val="Nagwek9"/>
       <w:lvlText w:val="%1.%2.%3.%4.%5.%6.%7.%8.%9"/>
       <w:lvlJc w:val="left"/>
       <w:pPr>
@@ -840,26 +2135,145 @@
       </w:rPr>
     </w:lvl>
   </w:abstractNum>
+  <w:abstractNum w:abstractNumId="2">
+    <w:nsid w:val="3ACA19A1"/>
+    <w:multiLevelType w:val="hybridMultilevel"/>
+    <w:tmpl w:val="DE8C5AC2"/>
+    <w:lvl w:ilvl="0" w:tplc="08090001">
+      <w:start w:val="1"/>
+      <w:numFmt w:val="bullet"/>
+      <w:lvlText w:val=""/>
+      <w:lvlJc w:val="left"/>
+      <w:pPr>
+        <w:ind w:left="1429" w:hanging="360"/>
+      </w:pPr>
+      <w:rPr>
+        <w:rFonts w:ascii="Symbol" w:hAnsi="Symbol" w:hint="default"/>
+      </w:rPr>
+    </w:lvl>
+    <w:lvl w:ilvl="1" w:tplc="08090003" w:tentative="1">
+      <w:start w:val="1"/>
+      <w:numFmt w:val="bullet"/>
+      <w:lvlText w:val="o"/>
+      <w:lvlJc w:val="left"/>
+      <w:pPr>
+        <w:ind w:left="2149" w:hanging="360"/>
+      </w:pPr>
+      <w:rPr>
+        <w:rFonts w:ascii="Courier New" w:hAnsi="Courier New" w:cs="Courier New" w:hint="default"/>
+      </w:rPr>
+    </w:lvl>
+    <w:lvl w:ilvl="2" w:tplc="08090005" w:tentative="1">
+      <w:start w:val="1"/>
+      <w:numFmt w:val="bullet"/>
+      <w:lvlText w:val=""/>
+      <w:lvlJc w:val="left"/>
+      <w:pPr>
+        <w:ind w:left="2869" w:hanging="360"/>
+      </w:pPr>
+      <w:rPr>
+        <w:rFonts w:ascii="Wingdings" w:hAnsi="Wingdings" w:hint="default"/>
+      </w:rPr>
+    </w:lvl>
+    <w:lvl w:ilvl="3" w:tplc="08090001" w:tentative="1">
+      <w:start w:val="1"/>
+      <w:numFmt w:val="bullet"/>
+      <w:lvlText w:val=""/>
+      <w:lvlJc w:val="left"/>
+      <w:pPr>
+        <w:ind w:left="3589" w:hanging="360"/>
+      </w:pPr>
+      <w:rPr>
+        <w:rFonts w:ascii="Symbol" w:hAnsi="Symbol" w:hint="default"/>
+      </w:rPr>
+    </w:lvl>
+    <w:lvl w:ilvl="4" w:tplc="08090003" w:tentative="1">
+      <w:start w:val="1"/>
+      <w:numFmt w:val="bullet"/>
+      <w:lvlText w:val="o"/>
+      <w:lvlJc w:val="left"/>
+      <w:pPr>
+        <w:ind w:left="4309" w:hanging="360"/>
+      </w:pPr>
+      <w:rPr>
+        <w:rFonts w:ascii="Courier New" w:hAnsi="Courier New" w:cs="Courier New" w:hint="default"/>
+      </w:rPr>
+    </w:lvl>
+    <w:lvl w:ilvl="5" w:tplc="08090005" w:tentative="1">
+      <w:start w:val="1"/>
+      <w:numFmt w:val="bullet"/>
+      <w:lvlText w:val=""/>
+      <w:lvlJc w:val="left"/>
+      <w:pPr>
+        <w:ind w:left="5029" w:hanging="360"/>
+      </w:pPr>
+      <w:rPr>
+        <w:rFonts w:ascii="Wingdings" w:hAnsi="Wingdings" w:hint="default"/>
+      </w:rPr>
+    </w:lvl>
+    <w:lvl w:ilvl="6" w:tplc="08090001" w:tentative="1">
+      <w:start w:val="1"/>
+      <w:numFmt w:val="bullet"/>
+      <w:lvlText w:val=""/>
+      <w:lvlJc w:val="left"/>
+      <w:pPr>
+        <w:ind w:left="5749" w:hanging="360"/>
+      </w:pPr>
+      <w:rPr>
+        <w:rFonts w:ascii="Symbol" w:hAnsi="Symbol" w:hint="default"/>
+      </w:rPr>
+    </w:lvl>
+    <w:lvl w:ilvl="7" w:tplc="08090003" w:tentative="1">
+      <w:start w:val="1"/>
+      <w:numFmt w:val="bullet"/>
+      <w:lvlText w:val="o"/>
+      <w:lvlJc w:val="left"/>
+      <w:pPr>
+        <w:ind w:left="6469" w:hanging="360"/>
+      </w:pPr>
+      <w:rPr>
+        <w:rFonts w:ascii="Courier New" w:hAnsi="Courier New" w:cs="Courier New" w:hint="default"/>
+      </w:rPr>
+    </w:lvl>
+    <w:lvl w:ilvl="8" w:tplc="08090005" w:tentative="1">
+      <w:start w:val="1"/>
+      <w:numFmt w:val="bullet"/>
+      <w:lvlText w:val=""/>
+      <w:lvlJc w:val="left"/>
+      <w:pPr>
+        <w:ind w:left="7189" w:hanging="360"/>
+      </w:pPr>
+      <w:rPr>
+        <w:rFonts w:ascii="Wingdings" w:hAnsi="Wingdings" w:hint="default"/>
+      </w:rPr>
+    </w:lvl>
+  </w:abstractNum>
   <w:num w:numId="1">
+    <w:abstractNumId w:val="1"/>
+  </w:num>
+  <w:num w:numId="2">
+    <w:abstractNumId w:val="1"/>
+  </w:num>
+  <w:num w:numId="3">
+    <w:abstractNumId w:val="1"/>
+  </w:num>
+  <w:num w:numId="4">
+    <w:abstractNumId w:val="1"/>
+  </w:num>
+  <w:num w:numId="5">
+    <w:abstractNumId w:val="1"/>
+  </w:num>
+  <w:num w:numId="6">
+    <w:abstractNumId w:val="1"/>
+  </w:num>
+  <w:num w:numId="7">
+    <w:abstractNumId w:val="1"/>
+  </w:num>
+  <w:num w:numId="8">
     <w:abstractNumId w:val="0"/>
   </w:num>
-  <w:num w:numId="2">
-    <w:abstractNumId w:val="0"/>
-  </w:num>
-  <w:num w:numId="3">
-    <w:abstractNumId w:val="0"/>
-  </w:num>
-  <w:num w:numId="4">
-    <w:abstractNumId w:val="0"/>
-  </w:num>
-  <w:num w:numId="5">
-    <w:abstractNumId w:val="0"/>
-  </w:num>
-  <w:num w:numId="6">
-    <w:abstractNumId w:val="0"/>
-  </w:num>
-  <w:num w:numId="7">
-    <w:abstractNumId w:val="0"/>
+  <w:num w:numId="9">
+    <w:abstractNumId w:val="2"/>
   </w:num>
 </w:numbering>
 </file>
@@ -1062,7 +2476,6 @@
     <w:next w:val="Normalny"/>
     <w:link w:val="Nagwek2Znak"/>
     <w:uiPriority w:val="9"/>
-    <w:semiHidden/>
     <w:unhideWhenUsed/>
     <w:qFormat/>
     <w:rsid w:val="003F1983"/>
@@ -1195,7 +2608,7 @@
       <w:keepLines/>
       <w:numPr>
         <w:ilvl w:val="8"/>
-        <w:numId w:val="6"/>
+        <w:numId w:val="7"/>
       </w:numPr>
       <w:spacing w:before="40"/>
       <w:outlineLvl w:val="8"/>
@@ -1295,7 +2708,6 @@
     <w:basedOn w:val="Domylnaczcionkaakapitu"/>
     <w:link w:val="Nagwek2"/>
     <w:uiPriority w:val="9"/>
-    <w:semiHidden/>
     <w:rsid w:val="003F1983"/>
     <w:rPr>
       <w:rFonts w:ascii="Arial" w:hAnsi="Arial" w:cs="Arial"/>
@@ -1699,7 +3111,6 @@
     <w:next w:val="Normalny"/>
     <w:link w:val="Nagwek2Znak"/>
     <w:uiPriority w:val="9"/>
-    <w:semiHidden/>
     <w:unhideWhenUsed/>
     <w:qFormat/>
     <w:rsid w:val="003F1983"/>
@@ -1832,7 +3243,7 @@
       <w:keepLines/>
       <w:numPr>
         <w:ilvl w:val="8"/>
-        <w:numId w:val="6"/>
+        <w:numId w:val="7"/>
       </w:numPr>
       <w:spacing w:before="40"/>
       <w:outlineLvl w:val="8"/>
@@ -1932,7 +3343,6 @@
     <w:basedOn w:val="Domylnaczcionkaakapitu"/>
     <w:link w:val="Nagwek2"/>
     <w:uiPriority w:val="9"/>
-    <w:semiHidden/>
     <w:rsid w:val="003F1983"/>
     <w:rPr>
       <w:rFonts w:ascii="Arial" w:hAnsi="Arial" w:cs="Arial"/>

</xml_diff>